<commit_message>
Fully set up the documentation.
</commit_message>
<xml_diff>
--- a/Documentation/Battle Flow Chart.docx
+++ b/Documentation/Battle Flow Chart.docx
@@ -683,7 +683,15 @@
         <w:t xml:space="preserve">Confirmed: Set </w:t>
       </w:r>
       <w:r>
-        <w:t xml:space="preserve">subject’s selected weapona and </w:t>
+        <w:t>subject’s selected weapon</w:t>
+      </w:r>
+      <w:r>
+        <w:t>s</w:t>
+      </w:r>
+      <w:bookmarkStart w:id="0" w:name="_GoBack"/>
+      <w:bookmarkEnd w:id="0"/>
+      <w:r>
+        <w:t xml:space="preserve"> and </w:t>
       </w:r>
       <w:r>
         <w:t>target for subject</w:t>
@@ -707,19 +715,11 @@
         <w:t>th</w:t>
       </w:r>
       <w:r>
-        <w:t xml:space="preserve"> </w:t>
-      </w:r>
-      <w:r>
-        <w:t xml:space="preserve">choice: </w:t>
-      </w:r>
-      <w:r>
-        <w:t>Confirm all choices</w:t>
+        <w:t xml:space="preserve"> choice: Confirm all choices</w:t>
       </w:r>
       <w:r>
         <w:t xml:space="preserve"> [Target Button] (Press again)</w:t>
       </w:r>
-      <w:bookmarkStart w:id="0" w:name="_GoBack"/>
-      <w:bookmarkEnd w:id="0"/>
     </w:p>
     <w:p>
       <w:pPr>
@@ -730,10 +730,7 @@
         </w:numPr>
       </w:pPr>
       <w:r>
-        <w:t xml:space="preserve">Confirmed: </w:t>
-      </w:r>
-      <w:r>
-        <w:t>Execute action</w:t>
+        <w:t>Confirmed: Execute action</w:t>
       </w:r>
     </w:p>
     <w:p>

</xml_diff>